<commit_message>
Change of input parameter for edge table prefix to edge table name, and the same for node table prefix to node table name
</commit_message>
<xml_diff>
--- a/doc/ni_connect_hanging_edge_to_node_like.docx
+++ b/doc/ni_connect_hanging_edge_to_node_like.docx
@@ -8,7 +8,7 @@
         <w:rPr>
           <w:b/>
         </w:rPr>
-        <w:t>ni_connect_hanging_edge_to_node_like</w:t>
+        <w:t>ni_data_proc_connect_hanging_edges_to_node_like</w:t>
       </w:r>
       <w:proofErr w:type="spellEnd"/>
       <w:r>
@@ -311,7 +311,10 @@
       </w:r>
       <w:proofErr w:type="spellStart"/>
       <w:r>
-        <w:t>Edge_table_prefix</w:t>
+        <w:t>Edge_table_</w:t>
+      </w:r>
+      <w:r>
+        <w:t>name</w:t>
       </w:r>
       <w:proofErr w:type="spellEnd"/>
       <w:r>
@@ -372,7 +375,10 @@
       </w:r>
       <w:proofErr w:type="spellStart"/>
       <w:r>
-        <w:t>Node_table_prefix</w:t>
+        <w:t>Node_table_</w:t>
+      </w:r>
+      <w:r>
+        <w:t>name</w:t>
       </w:r>
       <w:proofErr w:type="spellEnd"/>
       <w:r>
@@ -736,9 +742,245 @@
           </w:p>
         </w:tc>
       </w:tr>
+      <w:tr>
+        <w:tc>
+          <w:tcPr>
+            <w:tcW w:w="959" w:type="dxa"/>
+          </w:tcPr>
+          <w:p>
+            <w:r>
+              <w:t>5</w:t>
+            </w:r>
+          </w:p>
+        </w:tc>
+        <w:tc>
+          <w:tcPr>
+            <w:tcW w:w="8283" w:type="dxa"/>
+          </w:tcPr>
+          <w:p>
+            <w:r>
+              <w:t xml:space="preserve">Case Insensitive comparison where </w:t>
+            </w:r>
+            <w:proofErr w:type="spellStart"/>
+            <w:r>
+              <w:t>edge_table_attribute</w:t>
+            </w:r>
+            <w:proofErr w:type="spellEnd"/>
+            <w:r>
+              <w:t xml:space="preserve"> is usually suffix of </w:t>
+            </w:r>
+            <w:proofErr w:type="spellStart"/>
+            <w:r>
+              <w:t>node_table_attribute</w:t>
+            </w:r>
+            <w:proofErr w:type="spellEnd"/>
+            <w:r>
+              <w:t xml:space="preserve"> e.g. </w:t>
+            </w:r>
+            <w:proofErr w:type="spellStart"/>
+            <w:r>
+              <w:t>edge_table_attribute</w:t>
+            </w:r>
+            <w:proofErr w:type="spellEnd"/>
+            <w:r>
+              <w:t xml:space="preserve"> ILIKE %</w:t>
+            </w:r>
+            <w:proofErr w:type="spellStart"/>
+            <w:r>
+              <w:t>node_table_attribute</w:t>
+            </w:r>
+            <w:proofErr w:type="spellEnd"/>
+          </w:p>
+        </w:tc>
+      </w:tr>
+      <w:tr>
+        <w:tc>
+          <w:tcPr>
+            <w:tcW w:w="959" w:type="dxa"/>
+          </w:tcPr>
+          <w:p>
+            <w:r>
+              <w:t>6</w:t>
+            </w:r>
+          </w:p>
+        </w:tc>
+        <w:tc>
+          <w:tcPr>
+            <w:tcW w:w="8283" w:type="dxa"/>
+          </w:tcPr>
+          <w:p>
+            <w:r>
+              <w:t xml:space="preserve">Case </w:t>
+            </w:r>
+            <w:r>
+              <w:t>S</w:t>
+            </w:r>
+            <w:r>
+              <w:t xml:space="preserve">ensitive comparison where </w:t>
+            </w:r>
+            <w:proofErr w:type="spellStart"/>
+            <w:r>
+              <w:t>edge_table_attribute</w:t>
+            </w:r>
+            <w:proofErr w:type="spellEnd"/>
+            <w:r>
+              <w:t xml:space="preserve"> is usually suffix of </w:t>
+            </w:r>
+            <w:proofErr w:type="spellStart"/>
+            <w:r>
+              <w:t>node_table_attribute</w:t>
+            </w:r>
+            <w:proofErr w:type="spellEnd"/>
+            <w:r>
+              <w:t xml:space="preserve"> e.g. </w:t>
+            </w:r>
+            <w:proofErr w:type="spellStart"/>
+            <w:r>
+              <w:t>edge_table_attribute</w:t>
+            </w:r>
+            <w:proofErr w:type="spellEnd"/>
+            <w:r>
+              <w:t xml:space="preserve"> LIKE %</w:t>
+            </w:r>
+            <w:proofErr w:type="spellStart"/>
+            <w:r>
+              <w:t>node_table_attribute</w:t>
+            </w:r>
+            <w:proofErr w:type="spellEnd"/>
+          </w:p>
+        </w:tc>
+      </w:tr>
+      <w:tr>
+        <w:tc>
+          <w:tcPr>
+            <w:tcW w:w="959" w:type="dxa"/>
+          </w:tcPr>
+          <w:p>
+            <w:r>
+              <w:t>7</w:t>
+            </w:r>
+          </w:p>
+        </w:tc>
+        <w:tc>
+          <w:tcPr>
+            <w:tcW w:w="8283" w:type="dxa"/>
+          </w:tcPr>
+          <w:p>
+            <w:r>
+              <w:t xml:space="preserve">Case Insensitive comparison where </w:t>
+            </w:r>
+            <w:proofErr w:type="spellStart"/>
+            <w:r>
+              <w:t>edge_table_attribute</w:t>
+            </w:r>
+            <w:proofErr w:type="spellEnd"/>
+            <w:r>
+              <w:t xml:space="preserve"> is usually </w:t>
+            </w:r>
+            <w:r>
+              <w:t>prefix</w:t>
+            </w:r>
+            <w:r>
+              <w:t xml:space="preserve"> of </w:t>
+            </w:r>
+            <w:proofErr w:type="spellStart"/>
+            <w:r>
+              <w:t>node_table_attribute</w:t>
+            </w:r>
+            <w:proofErr w:type="spellEnd"/>
+            <w:r>
+              <w:t xml:space="preserve"> e.g. </w:t>
+            </w:r>
+            <w:proofErr w:type="spellStart"/>
+            <w:r>
+              <w:t>edge_table_attribute</w:t>
+            </w:r>
+            <w:proofErr w:type="spellEnd"/>
+            <w:r>
+              <w:t xml:space="preserve"> ILIKE </w:t>
+            </w:r>
+            <w:proofErr w:type="spellStart"/>
+            <w:r>
+              <w:t>node_table_attribute</w:t>
+            </w:r>
+            <w:proofErr w:type="spellEnd"/>
+            <w:r>
+              <w:t>%</w:t>
+            </w:r>
+          </w:p>
+        </w:tc>
+      </w:tr>
+      <w:tr>
+        <w:tc>
+          <w:tcPr>
+            <w:tcW w:w="959" w:type="dxa"/>
+          </w:tcPr>
+          <w:p>
+            <w:r>
+              <w:t>8</w:t>
+            </w:r>
+          </w:p>
+        </w:tc>
+        <w:tc>
+          <w:tcPr>
+            <w:tcW w:w="8283" w:type="dxa"/>
+          </w:tcPr>
+          <w:p>
+            <w:r>
+              <w:t xml:space="preserve">Case Sensitive comparison where </w:t>
+            </w:r>
+            <w:proofErr w:type="spellStart"/>
+            <w:r>
+              <w:t>edge_table_attribute</w:t>
+            </w:r>
+            <w:proofErr w:type="spellEnd"/>
+            <w:r>
+              <w:t xml:space="preserve"> is usually </w:t>
+            </w:r>
+            <w:r>
+              <w:t>prefix</w:t>
+            </w:r>
+            <w:r>
+              <w:t xml:space="preserve"> of </w:t>
+            </w:r>
+            <w:proofErr w:type="spellStart"/>
+            <w:r>
+              <w:t>node_table_attribute</w:t>
+            </w:r>
+            <w:proofErr w:type="spellEnd"/>
+            <w:r>
+              <w:t xml:space="preserve"> e.g. </w:t>
+            </w:r>
+            <w:proofErr w:type="spellStart"/>
+            <w:r>
+              <w:t>edge_table_attribute</w:t>
+            </w:r>
+            <w:proofErr w:type="spellEnd"/>
+            <w:r>
+              <w:t xml:space="preserve"> LIKE </w:t>
+            </w:r>
+            <w:proofErr w:type="spellStart"/>
+            <w:r>
+              <w:t>node_table_attribute</w:t>
+            </w:r>
+            <w:proofErr w:type="spellEnd"/>
+            <w:r>
+              <w:t>%</w:t>
+            </w:r>
+          </w:p>
+        </w:tc>
+      </w:tr>
     </w:tbl>
     <w:p/>
     <w:p>
+      <w:pPr>
+        <w:rPr>
+          <w:rFonts w:ascii="Courier New" w:hAnsi="Courier New" w:cs="Courier New"/>
+          <w:b/>
+          <w:sz w:val="20"/>
+          <w:szCs w:val="20"/>
+        </w:rPr>
+      </w:pPr>
       <w:r>
         <w:t xml:space="preserve">e.g. </w:t>
       </w:r>
@@ -749,7 +991,36 @@
           <w:sz w:val="20"/>
           <w:szCs w:val="20"/>
         </w:rPr>
-        <w:t>SELECT * FROM ni_connect_hanging_edge_to_node_like('data_national_grid_gas_pipeline_feeder','geom','gid','inspecti_1','data_national_grid_gas_site_centroids','geom','gid','derived_site_name', 0, 'testing0', false) f(</w:t>
+        <w:t xml:space="preserve">SELECT * FROM </w:t>
+      </w:r>
+      <w:proofErr w:type="spellStart"/>
+      <w:r>
+        <w:rPr>
+          <w:rFonts w:ascii="Courier New" w:hAnsi="Courier New" w:cs="Courier New"/>
+          <w:b/>
+          <w:sz w:val="20"/>
+          <w:szCs w:val="20"/>
+        </w:rPr>
+        <w:t>ni_data_proc_connect_hanging_edges_to_node_like</w:t>
+      </w:r>
+      <w:proofErr w:type="spellEnd"/>
+      <w:r>
+        <w:rPr>
+          <w:rFonts w:ascii="Courier New" w:hAnsi="Courier New" w:cs="Courier New"/>
+          <w:b/>
+          <w:sz w:val="20"/>
+          <w:szCs w:val="20"/>
+        </w:rPr>
+        <w:t xml:space="preserve"> </w:t>
+      </w:r>
+      <w:r>
+        <w:rPr>
+          <w:rFonts w:ascii="Courier New" w:hAnsi="Courier New" w:cs="Courier New"/>
+          <w:b/>
+          <w:sz w:val="20"/>
+          <w:szCs w:val="20"/>
+        </w:rPr>
+        <w:t>('data_national_grid_gas_pipeline_feeder','geom','gid','inspecti_1','data_national_grid_gas_site_centroids','geom','gid','derived_site_name', 0, 'testing0', false) f(</w:t>
       </w:r>
       <w:proofErr w:type="spellStart"/>
       <w:r>
@@ -1019,6 +1290,7 @@
           <w:sz w:val="20"/>
           <w:szCs w:val="20"/>
         </w:rPr>
+        <w:lastRenderedPageBreak/>
         <w:t>additional_combined_geom</w:t>
       </w:r>
       <w:proofErr w:type="spellEnd"/>
@@ -1090,6 +1362,11 @@
           <w:szCs w:val="20"/>
         </w:rPr>
         <w:t xml:space="preserve"> ASC;</w:t>
+      </w:r>
+    </w:p>
+    <w:p>
+      <w:r>
+        <w:t>This table would be output with _join appended to the input output table name (parameter 7). Secondly a table with _unique appended to the input output table name (parameter 7) is also written to the schema that contains the original geometry replaced with the newly derived geometry.</w:t>
       </w:r>
     </w:p>
     <w:sectPr>

</xml_diff>